<commit_message>
section 2 and 3 in action
</commit_message>
<xml_diff>
--- a/06-ConceptualModeling/ConceptualModeling.docx
+++ b/06-ConceptualModeling/ConceptualModeling.docx
@@ -1,20 +1,12 @@
 
 <file path=word/document.xml><?xml version="1.0" encoding="utf-8"?>
-<w:document xmlns:wpc="http://schemas.microsoft.com/office/word/2010/wordprocessingCanvas" xmlns:cx="http://schemas.microsoft.com/office/drawing/2014/chartex" xmlns:cx1="http://schemas.microsoft.com/office/drawing/2015/9/8/chartex" xmlns:cx2="http://schemas.microsoft.com/office/drawing/2015/10/21/chartex" xmlns:cx3="http://schemas.microsoft.com/office/drawing/2016/5/9/chartex" xmlns:cx4="http://schemas.microsoft.com/office/drawing/2016/5/10/chartex" xmlns:cx5="http://schemas.microsoft.com/office/drawing/2016/5/11/chartex" xmlns:cx6="http://schemas.microsoft.com/office/drawing/2016/5/12/chartex" xmlns:cx7="http://schemas.microsoft.com/office/drawing/2016/5/13/chartex" xmlns:cx8="http://schemas.microsoft.com/office/drawing/2016/5/14/chartex" xmlns:mc="http://schemas.openxmlformats.org/markup-compatibility/2006" xmlns:aink="http://schemas.microsoft.com/office/drawing/2016/ink" xmlns:am3d="http://schemas.microsoft.com/office/drawing/2017/model3d" xmlns:o="urn:schemas-microsoft-com:office:office" xmlns:r="http://schemas.openxmlformats.org/officeDocument/2006/relationships" xmlns:m="http://schemas.openxmlformats.org/officeDocument/2006/math" xmlns:v="urn:schemas-microsoft-com:vml" xmlns:wp14="http://schemas.microsoft.com/office/word/2010/wordprocessingDrawing" xmlns:wp="http://schemas.openxmlformats.org/drawingml/2006/wordprocessingDrawing" xmlns:w10="urn:schemas-microsoft-com:office:word" xmlns:w="http://schemas.openxmlformats.org/wordprocessingml/2006/main" xmlns:w14="http://schemas.microsoft.com/office/word/2010/wordml" xmlns:w15="http://schemas.microsoft.com/office/word/2012/wordml" xmlns:w16cex="http://schemas.microsoft.com/office/word/2018/wordml/cex" xmlns:w16cid="http://schemas.microsoft.com/office/word/2016/wordml/cid" xmlns:w16="http://schemas.microsoft.com/office/word/2018/wordml" xmlns:w16sdtdh="http://schemas.microsoft.com/office/word/2020/wordml/sdtdatahash" xmlns:w16se="http://schemas.microsoft.com/office/word/2015/wordml/symex" xmlns:wpg="http://schemas.microsoft.com/office/word/2010/wordprocessingGroup" xmlns:wpi="http://schemas.microsoft.com/office/word/2010/wordprocessingInk" xmlns:wne="http://schemas.microsoft.com/office/word/2006/wordml" xmlns:wps="http://schemas.microsoft.com/office/word/2010/wordprocessingShape" mc:Ignorable="w14 w15 w16se w16cid w16 w16cex w16sdtdh wp14">
+<w:document xmlns:wpc="http://schemas.microsoft.com/office/word/2010/wordprocessingCanvas" xmlns:cx="http://schemas.microsoft.com/office/drawing/2014/chartex" xmlns:cx1="http://schemas.microsoft.com/office/drawing/2015/9/8/chartex" xmlns:cx2="http://schemas.microsoft.com/office/drawing/2015/10/21/chartex" xmlns:cx3="http://schemas.microsoft.com/office/drawing/2016/5/9/chartex" xmlns:cx4="http://schemas.microsoft.com/office/drawing/2016/5/10/chartex" xmlns:cx5="http://schemas.microsoft.com/office/drawing/2016/5/11/chartex" xmlns:cx6="http://schemas.microsoft.com/office/drawing/2016/5/12/chartex" xmlns:cx7="http://schemas.microsoft.com/office/drawing/2016/5/13/chartex" xmlns:cx8="http://schemas.microsoft.com/office/drawing/2016/5/14/chartex" xmlns:mc="http://schemas.openxmlformats.org/markup-compatibility/2006" xmlns:aink="http://schemas.microsoft.com/office/drawing/2016/ink" xmlns:am3d="http://schemas.microsoft.com/office/drawing/2017/model3d" xmlns:o="urn:schemas-microsoft-com:office:office" xmlns:oel="http://schemas.microsoft.com/office/2019/extlst" xmlns:r="http://schemas.openxmlformats.org/officeDocument/2006/relationships" xmlns:m="http://schemas.openxmlformats.org/officeDocument/2006/math" xmlns:v="urn:schemas-microsoft-com:vml" xmlns:wp14="http://schemas.microsoft.com/office/word/2010/wordprocessingDrawing" xmlns:wp="http://schemas.openxmlformats.org/drawingml/2006/wordprocessingDrawing" xmlns:w10="urn:schemas-microsoft-com:office:word" xmlns:w="http://schemas.openxmlformats.org/wordprocessingml/2006/main" xmlns:w14="http://schemas.microsoft.com/office/word/2010/wordml" xmlns:w15="http://schemas.microsoft.com/office/word/2012/wordml" xmlns:w16cex="http://schemas.microsoft.com/office/word/2018/wordml/cex" xmlns:w16cid="http://schemas.microsoft.com/office/word/2016/wordml/cid" xmlns:w16="http://schemas.microsoft.com/office/word/2018/wordml" xmlns:w16sdtdh="http://schemas.microsoft.com/office/word/2020/wordml/sdtdatahash" xmlns:w16se="http://schemas.microsoft.com/office/word/2015/wordml/symex" xmlns:wpg="http://schemas.microsoft.com/office/word/2010/wordprocessingGroup" xmlns:wpi="http://schemas.microsoft.com/office/word/2010/wordprocessingInk" xmlns:wne="http://schemas.microsoft.com/office/word/2006/wordml" xmlns:wps="http://schemas.microsoft.com/office/word/2010/wordprocessingShape" mc:Ignorable="w14 w15 w16se w16cid w16 w16cex w16sdtdh wp14">
   <w:body>
     <w:p>
       <w:pPr>
         <w:pStyle w:val="Tytu"/>
-        <w:rPr>
-          <w:sz w:val="72"/>
-          <w:szCs w:val="72"/>
-        </w:rPr>
-      </w:pPr>
-      <w:r>
-        <w:rPr>
-          <w:sz w:val="72"/>
-          <w:szCs w:val="72"/>
-        </w:rPr>
+      </w:pPr>
+      <w:r>
         <w:t>Conceptual Modeling</w:t>
       </w:r>
     </w:p>
@@ -23,6 +15,7 @@
         <w:pStyle w:val="Nagwek1"/>
       </w:pPr>
       <w:r>
+        <w:lastRenderedPageBreak/>
         <w:t>Before</w:t>
       </w:r>
       <w:r>
@@ -40,7 +33,31 @@
         <w:rPr>
           <w:lang w:val="en-US"/>
         </w:rPr>
-        <w:t xml:space="preserve">What is UML. What diagrams can be created </w:t>
+        <w:t xml:space="preserve">What is </w:t>
+      </w:r>
+      <w:r>
+        <w:rPr>
+          <w:lang w:val="en-US"/>
+        </w:rPr>
+        <w:t xml:space="preserve">the </w:t>
+      </w:r>
+      <w:r>
+        <w:rPr>
+          <w:lang w:val="en-US"/>
+        </w:rPr>
+        <w:t>UML</w:t>
+      </w:r>
+      <w:r>
+        <w:rPr>
+          <w:lang w:val="en-US"/>
+        </w:rPr>
+        <w:t xml:space="preserve"> and w</w:t>
+      </w:r>
+      <w:r>
+        <w:rPr>
+          <w:lang w:val="en-US"/>
+        </w:rPr>
+        <w:t xml:space="preserve">hat diagrams can be created </w:t>
       </w:r>
       <w:r>
         <w:rPr>
@@ -52,7 +69,19 @@
         <w:rPr>
           <w:lang w:val="en-US"/>
         </w:rPr>
-        <w:t xml:space="preserve"> UML</w:t>
+        <w:t xml:space="preserve"> </w:t>
+      </w:r>
+      <w:r>
+        <w:rPr>
+          <w:lang w:val="en-US"/>
+        </w:rPr>
+        <w:t xml:space="preserve">the </w:t>
+      </w:r>
+      <w:r>
+        <w:rPr>
+          <w:lang w:val="en-US"/>
+        </w:rPr>
+        <w:t>UML</w:t>
       </w:r>
       <w:r>
         <w:rPr>
@@ -72,8 +101,18 @@
         <w:pStyle w:val="Polecenie"/>
       </w:pPr>
       <w:r>
-        <w:t xml:space="preserve">What's UML and Why Do You Need It? </w:t>
-      </w:r>
+        <w:t>What's UML and Why Do You Need It?</w:t>
+      </w:r>
+    </w:p>
+    <w:p>
+      <w:pPr>
+        <w:pStyle w:val="Polecenie"/>
+        <w:numPr>
+          <w:ilvl w:val="0"/>
+          <w:numId w:val="0"/>
+        </w:numPr>
+        <w:ind w:left="1565"/>
+      </w:pPr>
       <w:hyperlink r:id="rId8" w:history="1">
         <w:r>
           <w:rPr>
@@ -91,8 +130,18 @@
         <w:pStyle w:val="Polecenie"/>
       </w:pPr>
       <w:r>
-        <w:t xml:space="preserve">UML model: </w:t>
-      </w:r>
+        <w:t>UML model:</w:t>
+      </w:r>
+    </w:p>
+    <w:p>
+      <w:pPr>
+        <w:pStyle w:val="Polecenie"/>
+        <w:numPr>
+          <w:ilvl w:val="0"/>
+          <w:numId w:val="0"/>
+        </w:numPr>
+        <w:ind w:left="1565"/>
+      </w:pPr>
       <w:hyperlink r:id="rId9" w:history="1">
         <w:r>
           <w:rPr>
@@ -134,15 +183,42 @@
     <w:p>
       <w:pPr>
         <w:pStyle w:val="Zadanie"/>
-        <w:rPr>
-          <w:lang w:val="en-US"/>
-        </w:rPr>
-      </w:pPr>
-      <w:r>
-        <w:rPr>
-          <w:lang w:val="en-US"/>
-        </w:rPr>
-        <w:t>Watch the video:</w:t>
+      </w:pPr>
+      <w:r>
+        <w:t>Watch the video</w:t>
+      </w:r>
+      <w:r>
+        <w:t xml:space="preserve"> ‘</w:t>
+      </w:r>
+      <w:proofErr w:type="spellStart"/>
+      <w:r>
+        <w:t>Creating</w:t>
+      </w:r>
+      <w:proofErr w:type="spellEnd"/>
+      <w:r>
+        <w:t xml:space="preserve"> UML Class </w:t>
+      </w:r>
+      <w:proofErr w:type="spellStart"/>
+      <w:r>
+        <w:t>Diagrams</w:t>
+      </w:r>
+      <w:proofErr w:type="spellEnd"/>
+      <w:r>
+        <w:t xml:space="preserve"> and Objects </w:t>
+      </w:r>
+      <w:proofErr w:type="spellStart"/>
+      <w:r>
+        <w:t>Diagrams</w:t>
+      </w:r>
+      <w:proofErr w:type="spellEnd"/>
+      <w:r>
+        <w:t xml:space="preserve"> with Draw.io</w:t>
+      </w:r>
+      <w:r>
+        <w:t>’</w:t>
+      </w:r>
+      <w:r>
+        <w:t>:</w:t>
       </w:r>
     </w:p>
     <w:p>
@@ -157,12 +233,6 @@
           <w:lang w:val="en-US"/>
         </w:rPr>
       </w:pPr>
-      <w:r>
-        <w:rPr>
-          <w:lang w:val="en-US"/>
-        </w:rPr>
-        <w:t xml:space="preserve">Creating UML Class Diagrams and Objects Diagrams with Draw.io: </w:t>
-      </w:r>
       <w:hyperlink r:id="rId10" w:history="1">
         <w:r>
           <w:rPr>
@@ -207,26 +277,27 @@
         <w:pStyle w:val="Nagwek1"/>
       </w:pPr>
       <w:r>
+        <w:lastRenderedPageBreak/>
         <w:t>During Class</w:t>
       </w:r>
     </w:p>
     <w:p>
       <w:pPr>
         <w:pStyle w:val="Zadanie"/>
-        <w:rPr>
-          <w:lang w:val="en-US"/>
-        </w:rPr>
-      </w:pPr>
-      <w:r>
-        <w:rPr>
-          <w:lang w:val="en-US"/>
-        </w:rPr>
+      </w:pPr>
+      <w:r>
         <w:t>Watch the video</w:t>
       </w:r>
       <w:r>
-        <w:rPr>
-          <w:lang w:val="en-US"/>
-        </w:rPr>
+        <w:t xml:space="preserve"> ‘</w:t>
+      </w:r>
+      <w:r>
+        <w:t>UML Class Diagram Tutorial</w:t>
+      </w:r>
+      <w:r>
+        <w:t>’</w:t>
+      </w:r>
+      <w:r>
         <w:t>:</w:t>
       </w:r>
     </w:p>
@@ -242,12 +313,6 @@
           <w:lang w:val="en-US"/>
         </w:rPr>
       </w:pPr>
-      <w:r>
-        <w:rPr>
-          <w:lang w:val="en-US"/>
-        </w:rPr>
-        <w:t xml:space="preserve">UML Class Diagram Tutorial: </w:t>
-      </w:r>
       <w:hyperlink r:id="rId12" w:history="1">
         <w:r>
           <w:rPr>
@@ -528,17 +593,364 @@
         <w:rPr>
           <w:lang w:val="pl-PL"/>
         </w:rPr>
+        <w:t xml:space="preserve">Display </w:t>
+      </w:r>
+      <w:proofErr w:type="spellStart"/>
+      <w:r>
+        <w:rPr>
+          <w:lang w:val="pl-PL"/>
+        </w:rPr>
+        <w:t>balance</w:t>
+      </w:r>
+      <w:proofErr w:type="spellEnd"/>
+    </w:p>
+    <w:p>
+      <w:pPr>
+        <w:pStyle w:val="Zadanie"/>
+        <w:rPr>
+          <w:lang w:val="en-US"/>
+        </w:rPr>
+      </w:pPr>
+      <w:r>
+        <w:rPr>
+          <w:lang w:val="en-US"/>
+        </w:rPr>
+        <w:t>If your account balance is less than the withdrawal amount, no withdrawal is possible. Include this condition in the program. When you try to withdraw, display a message.</w:t>
+      </w:r>
+    </w:p>
+    <w:p>
+      <w:pPr>
+        <w:pStyle w:val="Zadanie"/>
+        <w:rPr>
+          <w:lang w:val="en-US"/>
+        </w:rPr>
+      </w:pPr>
+      <w:r>
+        <w:rPr>
+          <w:lang w:val="en-US"/>
+        </w:rPr>
+        <w:t xml:space="preserve">In line with the bank's policy, you can withdraw no more than PLN 500 from your account </w:t>
+      </w:r>
+      <w:r>
+        <w:rPr>
+          <w:lang w:val="en-US"/>
+        </w:rPr>
+        <w:t xml:space="preserve">at one </w:t>
+      </w:r>
+      <w:r>
+        <w:rPr>
+          <w:lang w:val="en-US"/>
+        </w:rPr>
+        <w:t>time. Include these limitation in your program. Display a message when trying to withdraw a larger amount.</w:t>
+      </w:r>
+    </w:p>
+    <w:p>
+      <w:pPr>
+        <w:pStyle w:val="Nagwek1"/>
+      </w:pPr>
+      <w:r>
         <w:lastRenderedPageBreak/>
-        <w:t xml:space="preserve">Display </w:t>
+        <w:t>After Class</w:t>
+      </w:r>
+    </w:p>
+    <w:p>
+      <w:pPr>
+        <w:pStyle w:val="Zadanie"/>
+        <w:rPr>
+          <w:lang w:val="en-US"/>
+        </w:rPr>
+      </w:pPr>
+      <w:r>
+        <w:rPr>
+          <w:lang w:val="en-US"/>
+        </w:rPr>
+        <w:t xml:space="preserve">Write programs for the other two classes defined </w:t>
+      </w:r>
+      <w:r>
+        <w:rPr>
+          <w:lang w:val="en-US"/>
+        </w:rPr>
+        <w:t xml:space="preserve">in </w:t>
+      </w:r>
+      <w:r>
+        <w:rPr>
+          <w:lang w:val="en-US"/>
+        </w:rPr>
+        <w:t xml:space="preserve">the </w:t>
+      </w:r>
+      <w:r>
+        <w:rPr>
+          <w:lang w:val="en-US"/>
+        </w:rPr>
+        <w:t>“During Class” section.</w:t>
+      </w:r>
+    </w:p>
+    <w:p>
+      <w:pPr>
+        <w:pStyle w:val="Zadanie"/>
+        <w:rPr>
+          <w:lang w:val="en-US"/>
+        </w:rPr>
+      </w:pPr>
+      <w:r>
+        <w:rPr>
+          <w:lang w:val="en-US"/>
+        </w:rPr>
+        <w:t>The Best Books publishing house releases crime, drama, fantasy, and science fiction  books. Consider what attributes can be used to describe the</w:t>
+      </w:r>
+      <w:r>
+        <w:rPr>
+          <w:lang w:val="en-US"/>
+        </w:rPr>
+        <w:t xml:space="preserve"> books</w:t>
+      </w:r>
+      <w:r>
+        <w:rPr>
+          <w:lang w:val="en-US"/>
+        </w:rPr>
+        <w:t>. Then create a class diagram</w:t>
+      </w:r>
+      <w:r>
+        <w:rPr>
+          <w:lang w:val="en-US"/>
+        </w:rPr>
+        <w:t xml:space="preserve"> containing books attributes</w:t>
+      </w:r>
+      <w:r>
+        <w:rPr>
+          <w:lang w:val="en-US"/>
+        </w:rPr>
+        <w:t>. Finally, define the class based on the created class diagram.</w:t>
+      </w:r>
+    </w:p>
+    <w:p>
+      <w:pPr>
+        <w:pStyle w:val="Zadanie"/>
+        <w:rPr>
+          <w:lang w:val="en-US"/>
+        </w:rPr>
+      </w:pPr>
+      <w:r>
+        <w:rPr>
+          <w:lang w:val="en-US"/>
+        </w:rPr>
+        <w:t xml:space="preserve">Competitors are judged by five judges during the competition. Each judge </w:t>
+      </w:r>
+      <w:r>
+        <w:rPr>
+          <w:lang w:val="en-US"/>
+        </w:rPr>
+        <w:t xml:space="preserve">can score </w:t>
+      </w:r>
+      <w:r>
+        <w:rPr>
+          <w:lang w:val="en-US"/>
+        </w:rPr>
+        <w:t xml:space="preserve">1, 2, 3, 4 or 5 points. </w:t>
+      </w:r>
+      <w:r>
+        <w:rPr>
+          <w:lang w:val="en-US"/>
+        </w:rPr>
+        <w:t xml:space="preserve">Then, the highest score and the lowest score are thrown out. </w:t>
+      </w:r>
+      <w:r>
+        <w:rPr>
+          <w:lang w:val="en-US"/>
+        </w:rPr>
+        <w:t xml:space="preserve">The arithmetic mean of the remaining three </w:t>
+      </w:r>
+      <w:r>
+        <w:rPr>
+          <w:lang w:val="en-US"/>
+        </w:rPr>
+        <w:t xml:space="preserve">scores </w:t>
+      </w:r>
+      <w:r>
+        <w:rPr>
+          <w:lang w:val="en-US"/>
+        </w:rPr>
+        <w:t xml:space="preserve">is calculated and this is the </w:t>
+      </w:r>
+      <w:r>
+        <w:rPr>
+          <w:lang w:val="en-US"/>
+        </w:rPr>
+        <w:t>competitor</w:t>
+      </w:r>
+      <w:r>
+        <w:rPr>
+          <w:lang w:val="en-US"/>
+        </w:rPr>
+        <w:t xml:space="preserve">'s final </w:t>
+      </w:r>
+      <w:r>
+        <w:rPr>
+          <w:lang w:val="en-US"/>
+        </w:rPr>
+        <w:t xml:space="preserve">result </w:t>
+      </w:r>
+      <w:r>
+        <w:rPr>
+          <w:lang w:val="en-US"/>
+        </w:rPr>
+        <w:t xml:space="preserve">that is displayed. Create a class diagram for the </w:t>
+      </w:r>
+      <w:r>
+        <w:rPr>
+          <w:lang w:val="en-US"/>
+        </w:rPr>
+        <w:t>competition scoring system</w:t>
+      </w:r>
+      <w:r>
+        <w:rPr>
+          <w:lang w:val="en-US"/>
+        </w:rPr>
+        <w:t xml:space="preserve">. </w:t>
+      </w:r>
+      <w:r>
+        <w:rPr>
+          <w:lang w:val="en-US"/>
+        </w:rPr>
+        <w:t>D</w:t>
+      </w:r>
+      <w:r>
+        <w:rPr>
+          <w:lang w:val="en-US"/>
+        </w:rPr>
+        <w:t xml:space="preserve">efine the class and write a program that </w:t>
+      </w:r>
+      <w:r>
+        <w:rPr>
+          <w:lang w:val="en-US"/>
+        </w:rPr>
+        <w:t xml:space="preserve">calculates the final result for </w:t>
+      </w:r>
+      <w:r>
+        <w:rPr>
+          <w:lang w:val="en-US"/>
+        </w:rPr>
+        <w:t>three players.</w:t>
+      </w:r>
+    </w:p>
+    <w:p>
+      <w:pPr>
+        <w:pStyle w:val="Zadanie"/>
+        <w:rPr>
+          <w:lang w:val="en-US"/>
+        </w:rPr>
+      </w:pPr>
+      <w:r>
+        <w:rPr>
+          <w:lang w:val="en-US"/>
+        </w:rPr>
+        <w:t xml:space="preserve">Create a class diagram for a shopping list. You can use, for example, </w:t>
+      </w:r>
+      <w:r>
+        <w:rPr>
+          <w:lang w:val="en-US"/>
+        </w:rPr>
+        <w:t xml:space="preserve">an </w:t>
       </w:r>
       <w:proofErr w:type="spellStart"/>
       <w:r>
         <w:rPr>
-          <w:lang w:val="pl-PL"/>
-        </w:rPr>
-        <w:t>balance</w:t>
+          <w:lang w:val="en-US"/>
+        </w:rPr>
+        <w:t>ArrayList</w:t>
       </w:r>
       <w:proofErr w:type="spellEnd"/>
+      <w:r>
+        <w:rPr>
+          <w:lang w:val="en-US"/>
+        </w:rPr>
+        <w:t xml:space="preserve"> as the data structure for storing products. Then, based on the class diagram, define the class. Finally, create an object representing a shopping list and perform the </w:t>
+      </w:r>
+      <w:r>
+        <w:rPr>
+          <w:lang w:val="en-US"/>
+        </w:rPr>
+        <w:t xml:space="preserve">following </w:t>
+      </w:r>
+      <w:r>
+        <w:rPr>
+          <w:lang w:val="en-US"/>
+        </w:rPr>
+        <w:t>actions:</w:t>
+      </w:r>
+    </w:p>
+    <w:p>
+      <w:pPr>
+        <w:pStyle w:val="Polecenie"/>
+      </w:pPr>
+      <w:r>
+        <w:t>Display the list of p</w:t>
+      </w:r>
+      <w:r>
+        <w:t>roducts (should be empty)</w:t>
+      </w:r>
+    </w:p>
+    <w:p>
+      <w:pPr>
+        <w:pStyle w:val="Polecenie"/>
+      </w:pPr>
+      <w:r>
+        <w:t>Display information about the number of products to be purchased</w:t>
+      </w:r>
+    </w:p>
+    <w:p>
+      <w:pPr>
+        <w:pStyle w:val="Polecenie"/>
+      </w:pPr>
+      <w:r>
+        <w:t>Add three products to your shopping list</w:t>
+      </w:r>
+    </w:p>
+    <w:p>
+      <w:pPr>
+        <w:pStyle w:val="Polecenie"/>
+      </w:pPr>
+      <w:r>
+        <w:t>Display the list of p</w:t>
+      </w:r>
+      <w:r>
+        <w:t>roducts</w:t>
+      </w:r>
+    </w:p>
+    <w:p>
+      <w:pPr>
+        <w:pStyle w:val="Polecenie"/>
+      </w:pPr>
+      <w:r>
+        <w:t>Display information about the number of products to be purchased</w:t>
+      </w:r>
+    </w:p>
+    <w:p>
+      <w:pPr>
+        <w:pStyle w:val="Polecenie"/>
+      </w:pPr>
+      <w:r>
+        <w:t>Add one product to your shopping list</w:t>
+      </w:r>
+    </w:p>
+    <w:p>
+      <w:pPr>
+        <w:pStyle w:val="Polecenie"/>
+      </w:pPr>
+      <w:r>
+        <w:t>Display the list of p</w:t>
+      </w:r>
+      <w:r>
+        <w:t>roducts</w:t>
+      </w:r>
+    </w:p>
+    <w:p>
+      <w:pPr>
+        <w:pStyle w:val="Polecenie"/>
+      </w:pPr>
+      <w:r>
+        <w:t>Display information about the number of products to be purchased</w:t>
+      </w:r>
     </w:p>
     <w:p>
       <w:pPr>
@@ -551,7 +963,7 @@
         <w:rPr>
           <w:lang w:val="en-US"/>
         </w:rPr>
-        <w:t>If your account balance is less than the withdrawal amount, no withdrawal is possible. Include this condition in the program. When you try to withdraw, display a message.</w:t>
+        <w:t>Add to the list of products the ability to enter product names from the keyboard.</w:t>
       </w:r>
     </w:p>
     <w:p>
@@ -565,27 +977,73 @@
         <w:rPr>
           <w:lang w:val="en-US"/>
         </w:rPr>
-        <w:t xml:space="preserve">In line with the bank's policy, you can withdraw no more than PLN 500 from your account </w:t>
-      </w:r>
-      <w:r>
-        <w:rPr>
-          <w:lang w:val="en-US"/>
-        </w:rPr>
-        <w:t xml:space="preserve">at one </w:t>
-      </w:r>
-      <w:r>
-        <w:rPr>
-          <w:lang w:val="en-US"/>
-        </w:rPr>
-        <w:t>time. Include these limitation in your program. Display a message when trying to withdraw a larger amount.</w:t>
-      </w:r>
-    </w:p>
-    <w:p>
-      <w:pPr>
-        <w:pStyle w:val="Nagwek1"/>
-      </w:pPr>
-      <w:r>
-        <w:t>After Class</w:t>
+        <w:t xml:space="preserve">The sales system consists of three categories of objects: </w:t>
+      </w:r>
+      <w:r>
+        <w:rPr>
+          <w:lang w:val="en-US"/>
+        </w:rPr>
+        <w:t>a</w:t>
+      </w:r>
+      <w:r>
+        <w:rPr>
+          <w:lang w:val="en-US"/>
+        </w:rPr>
+        <w:t xml:space="preserve"> seller, </w:t>
+      </w:r>
+      <w:r>
+        <w:rPr>
+          <w:lang w:val="en-US"/>
+        </w:rPr>
+        <w:t>a</w:t>
+      </w:r>
+      <w:r>
+        <w:rPr>
+          <w:lang w:val="en-US"/>
+        </w:rPr>
+        <w:t xml:space="preserve"> customer and </w:t>
+      </w:r>
+      <w:r>
+        <w:rPr>
+          <w:lang w:val="en-US"/>
+        </w:rPr>
+        <w:t>a</w:t>
+      </w:r>
+      <w:r>
+        <w:rPr>
+          <w:lang w:val="en-US"/>
+        </w:rPr>
+        <w:t xml:space="preserve"> purchased product. The seller can be a company while the customer is a person. Create class diagrams for each of the object categories. Then, based on the created class diagrams, define corresponding classes.</w:t>
+      </w:r>
+      <w:r>
+        <w:rPr>
+          <w:lang w:val="en-US"/>
+        </w:rPr>
+        <w:t xml:space="preserve"> Save all three diagrams in one file. </w:t>
+      </w:r>
+      <w:r>
+        <w:rPr>
+          <w:lang w:val="en-US"/>
+        </w:rPr>
+        <w:t>Finally, define class</w:t>
+      </w:r>
+      <w:r>
+        <w:rPr>
+          <w:lang w:val="en-US"/>
+        </w:rPr>
+        <w:t>es</w:t>
+      </w:r>
+      <w:r>
+        <w:rPr>
+          <w:lang w:val="en-US"/>
+        </w:rPr>
+        <w:t xml:space="preserve"> based on the created class diagram</w:t>
+      </w:r>
+      <w:r>
+        <w:rPr>
+          <w:lang w:val="en-US"/>
+        </w:rPr>
+        <w:t>s and write a program that creates objects, assign them attribute values, and call the defined methods.</w:t>
       </w:r>
     </w:p>
     <w:p>
@@ -599,419 +1057,7 @@
         <w:rPr>
           <w:lang w:val="en-US"/>
         </w:rPr>
-        <w:t xml:space="preserve">Write programs for the other two classes defined </w:t>
-      </w:r>
-      <w:r>
-        <w:rPr>
-          <w:lang w:val="en-US"/>
-        </w:rPr>
-        <w:t xml:space="preserve">in </w:t>
-      </w:r>
-      <w:r>
-        <w:rPr>
-          <w:lang w:val="en-US"/>
-        </w:rPr>
-        <w:t xml:space="preserve">the </w:t>
-      </w:r>
-      <w:r>
-        <w:rPr>
-          <w:lang w:val="en-US"/>
-        </w:rPr>
-        <w:t>“During Class” section.</w:t>
-      </w:r>
-    </w:p>
-    <w:p>
-      <w:pPr>
-        <w:pStyle w:val="Zadanie"/>
-        <w:rPr>
-          <w:lang w:val="en-US"/>
-        </w:rPr>
-      </w:pPr>
-      <w:r>
-        <w:rPr>
-          <w:lang w:val="en-US"/>
-        </w:rPr>
-        <w:t>The Best Books publishing house releases crime, drama, fantasy, and science fiction  books. Consider what attributes can be used to describe the</w:t>
-      </w:r>
-      <w:r>
-        <w:rPr>
-          <w:lang w:val="en-US"/>
-        </w:rPr>
-        <w:t xml:space="preserve"> books</w:t>
-      </w:r>
-      <w:r>
-        <w:rPr>
-          <w:lang w:val="en-US"/>
-        </w:rPr>
-        <w:t>. Then create a class diagram</w:t>
-      </w:r>
-      <w:r>
-        <w:rPr>
-          <w:lang w:val="en-US"/>
-        </w:rPr>
-        <w:t xml:space="preserve"> containing books attributes</w:t>
-      </w:r>
-      <w:r>
-        <w:rPr>
-          <w:lang w:val="en-US"/>
-        </w:rPr>
-        <w:t>. Finally, define the class based on the created class diagram.</w:t>
-      </w:r>
-    </w:p>
-    <w:p>
-      <w:pPr>
-        <w:pStyle w:val="Zadanie"/>
-        <w:rPr>
-          <w:lang w:val="en-US"/>
-        </w:rPr>
-      </w:pPr>
-      <w:r>
-        <w:rPr>
-          <w:lang w:val="en-US"/>
-        </w:rPr>
-        <w:t xml:space="preserve">Competitors are judged by five judges during the competition. Each judge </w:t>
-      </w:r>
-      <w:r>
-        <w:rPr>
-          <w:lang w:val="en-US"/>
-        </w:rPr>
-        <w:t xml:space="preserve">can score </w:t>
-      </w:r>
-      <w:r>
-        <w:rPr>
-          <w:lang w:val="en-US"/>
-        </w:rPr>
-        <w:t xml:space="preserve">1, 2, 3, 4 or 5 points. </w:t>
-      </w:r>
-      <w:r>
-        <w:rPr>
-          <w:lang w:val="en-US"/>
-        </w:rPr>
-        <w:t xml:space="preserve">Then, </w:t>
-      </w:r>
-      <w:r>
-        <w:rPr>
-          <w:lang w:val="en-US"/>
-        </w:rPr>
-        <w:t>the highest score and the lowest score are thrown out</w:t>
-      </w:r>
-      <w:r>
-        <w:rPr>
-          <w:lang w:val="en-US"/>
-        </w:rPr>
-        <w:t xml:space="preserve">. </w:t>
-      </w:r>
-      <w:r>
-        <w:rPr>
-          <w:lang w:val="en-US"/>
-        </w:rPr>
-        <w:t xml:space="preserve">The arithmetic mean of the remaining three </w:t>
-      </w:r>
-      <w:r>
-        <w:rPr>
-          <w:lang w:val="en-US"/>
-        </w:rPr>
-        <w:t xml:space="preserve">scores </w:t>
-      </w:r>
-      <w:r>
-        <w:rPr>
-          <w:lang w:val="en-US"/>
-        </w:rPr>
-        <w:t xml:space="preserve">is calculated and this is the </w:t>
-      </w:r>
-      <w:r>
-        <w:rPr>
-          <w:lang w:val="en-US"/>
-        </w:rPr>
-        <w:t>competitor</w:t>
-      </w:r>
-      <w:r>
-        <w:rPr>
-          <w:lang w:val="en-US"/>
-        </w:rPr>
-        <w:t xml:space="preserve">'s final </w:t>
-      </w:r>
-      <w:r>
-        <w:rPr>
-          <w:lang w:val="en-US"/>
-        </w:rPr>
-        <w:t xml:space="preserve">result </w:t>
-      </w:r>
-      <w:r>
-        <w:rPr>
-          <w:lang w:val="en-US"/>
-        </w:rPr>
-        <w:t xml:space="preserve">that is displayed. Create a class diagram for the </w:t>
-      </w:r>
-      <w:r>
-        <w:rPr>
-          <w:lang w:val="en-US"/>
-        </w:rPr>
-        <w:t>competition scoring system</w:t>
-      </w:r>
-      <w:r>
-        <w:rPr>
-          <w:lang w:val="en-US"/>
-        </w:rPr>
-        <w:t xml:space="preserve">. </w:t>
-      </w:r>
-      <w:r>
-        <w:rPr>
-          <w:lang w:val="en-US"/>
-        </w:rPr>
-        <w:t>D</w:t>
-      </w:r>
-      <w:r>
-        <w:rPr>
-          <w:lang w:val="en-US"/>
-        </w:rPr>
-        <w:t xml:space="preserve">efine the class and write a program that </w:t>
-      </w:r>
-      <w:r>
-        <w:rPr>
-          <w:lang w:val="en-US"/>
-        </w:rPr>
-        <w:t xml:space="preserve">calculates the final result for </w:t>
-      </w:r>
-      <w:r>
-        <w:rPr>
-          <w:lang w:val="en-US"/>
-        </w:rPr>
-        <w:t>three players.</w:t>
-      </w:r>
-    </w:p>
-    <w:p>
-      <w:pPr>
-        <w:pStyle w:val="Zadanie"/>
-        <w:rPr>
-          <w:lang w:val="en-US"/>
-        </w:rPr>
-      </w:pPr>
-      <w:r>
-        <w:rPr>
-          <w:lang w:val="en-US"/>
-        </w:rPr>
-        <w:t xml:space="preserve">Create a class diagram for a shopping list. You can use, for example, </w:t>
-      </w:r>
-      <w:r>
-        <w:rPr>
-          <w:lang w:val="en-US"/>
-        </w:rPr>
-        <w:t xml:space="preserve">an </w:t>
-      </w:r>
-      <w:proofErr w:type="spellStart"/>
-      <w:r>
-        <w:rPr>
-          <w:lang w:val="en-US"/>
-        </w:rPr>
-        <w:t>ArrayList</w:t>
-      </w:r>
-      <w:proofErr w:type="spellEnd"/>
-      <w:r>
-        <w:rPr>
-          <w:lang w:val="en-US"/>
-        </w:rPr>
-        <w:t xml:space="preserve"> as the data structure for storing products. Then, based on the class diagram, define the class. Finally, create an object representing a shopping list and perform the </w:t>
-      </w:r>
-      <w:r>
-        <w:rPr>
-          <w:lang w:val="en-US"/>
-        </w:rPr>
-        <w:t xml:space="preserve">following </w:t>
-      </w:r>
-      <w:r>
-        <w:rPr>
-          <w:lang w:val="en-US"/>
-        </w:rPr>
-        <w:t>actions:</w:t>
-      </w:r>
-    </w:p>
-    <w:p>
-      <w:pPr>
-        <w:pStyle w:val="Polecenie"/>
-      </w:pPr>
-      <w:r>
-        <w:t>Display the list of p</w:t>
-      </w:r>
-      <w:r>
-        <w:t>roducts (should be empty)</w:t>
-      </w:r>
-    </w:p>
-    <w:p>
-      <w:pPr>
-        <w:pStyle w:val="Polecenie"/>
-      </w:pPr>
-      <w:r>
-        <w:t>Display information about the number of products to be purchased</w:t>
-      </w:r>
-    </w:p>
-    <w:p>
-      <w:pPr>
-        <w:pStyle w:val="Polecenie"/>
-      </w:pPr>
-      <w:r>
-        <w:t>Add three products to your shopping list</w:t>
-      </w:r>
-    </w:p>
-    <w:p>
-      <w:pPr>
-        <w:pStyle w:val="Polecenie"/>
-      </w:pPr>
-      <w:r>
-        <w:t>Display the list of p</w:t>
-      </w:r>
-      <w:r>
-        <w:t>roducts</w:t>
-      </w:r>
-    </w:p>
-    <w:p>
-      <w:pPr>
-        <w:pStyle w:val="Polecenie"/>
-      </w:pPr>
-      <w:r>
-        <w:t>Display information about the number of products to be purchased</w:t>
-      </w:r>
-    </w:p>
-    <w:p>
-      <w:pPr>
-        <w:pStyle w:val="Polecenie"/>
-      </w:pPr>
-      <w:r>
-        <w:t>Add one product to your shopping list</w:t>
-      </w:r>
-    </w:p>
-    <w:p>
-      <w:pPr>
-        <w:pStyle w:val="Polecenie"/>
-      </w:pPr>
-      <w:r>
-        <w:t>Display the list of p</w:t>
-      </w:r>
-      <w:r>
-        <w:t>roducts</w:t>
-      </w:r>
-    </w:p>
-    <w:p>
-      <w:pPr>
-        <w:pStyle w:val="Polecenie"/>
-      </w:pPr>
-      <w:r>
-        <w:t>Display information about the number of products to be purchased</w:t>
-      </w:r>
-    </w:p>
-    <w:p>
-      <w:pPr>
-        <w:pStyle w:val="Zadanie"/>
-        <w:rPr>
-          <w:lang w:val="en-US"/>
-        </w:rPr>
-      </w:pPr>
-      <w:r>
-        <w:rPr>
-          <w:lang w:val="en-US"/>
-        </w:rPr>
-        <w:t>Add to the list of products the ability to enter product names from the keyboard.</w:t>
-      </w:r>
-    </w:p>
-    <w:p>
-      <w:pPr>
-        <w:pStyle w:val="Zadanie"/>
-        <w:rPr>
-          <w:lang w:val="en-US"/>
-        </w:rPr>
-      </w:pPr>
-      <w:r>
-        <w:rPr>
-          <w:lang w:val="en-US"/>
-        </w:rPr>
-        <w:t xml:space="preserve">The sales system consists of three categories of objects: </w:t>
-      </w:r>
-      <w:r>
-        <w:rPr>
-          <w:lang w:val="en-US"/>
-        </w:rPr>
-        <w:t>a</w:t>
-      </w:r>
-      <w:r>
-        <w:rPr>
-          <w:lang w:val="en-US"/>
-        </w:rPr>
-        <w:t xml:space="preserve"> seller, </w:t>
-      </w:r>
-      <w:r>
-        <w:rPr>
-          <w:lang w:val="en-US"/>
-        </w:rPr>
-        <w:t>a</w:t>
-      </w:r>
-      <w:r>
-        <w:rPr>
-          <w:lang w:val="en-US"/>
-        </w:rPr>
-        <w:t xml:space="preserve"> customer and </w:t>
-      </w:r>
-      <w:r>
-        <w:rPr>
-          <w:lang w:val="en-US"/>
-        </w:rPr>
-        <w:t>a</w:t>
-      </w:r>
-      <w:r>
-        <w:rPr>
-          <w:lang w:val="en-US"/>
-        </w:rPr>
-        <w:t xml:space="preserve"> purchased product. The seller can be a company while the customer is a person. Create class diagrams for each of the object categories. Then, based on the created class diagrams, define corresponding classes.</w:t>
-      </w:r>
-      <w:r>
-        <w:rPr>
-          <w:lang w:val="en-US"/>
-        </w:rPr>
-        <w:t xml:space="preserve"> Save all three diagrams in one file. </w:t>
-      </w:r>
-      <w:r>
-        <w:rPr>
-          <w:lang w:val="en-US"/>
-        </w:rPr>
-        <w:t>Finally, define class</w:t>
-      </w:r>
-      <w:r>
-        <w:rPr>
-          <w:lang w:val="en-US"/>
-        </w:rPr>
-        <w:t>es</w:t>
-      </w:r>
-      <w:r>
-        <w:rPr>
-          <w:lang w:val="en-US"/>
-        </w:rPr>
-        <w:t xml:space="preserve"> based on the created class diagram</w:t>
-      </w:r>
-      <w:r>
-        <w:rPr>
-          <w:lang w:val="en-US"/>
-        </w:rPr>
-        <w:t>s and write a program that creates objects, assign them attribute values, and call the defined methods.</w:t>
-      </w:r>
-    </w:p>
-    <w:p>
-      <w:pPr>
-        <w:pStyle w:val="Zadanie"/>
-        <w:rPr>
-          <w:lang w:val="en-US"/>
-        </w:rPr>
-      </w:pPr>
-      <w:r>
-        <w:rPr>
-          <w:lang w:val="en-US"/>
-        </w:rPr>
-        <w:t xml:space="preserve">For any object of your choice, create a class diagram. When creating a diagram, take into account the principles of encapsulation. Then, based on the diagram you have </w:t>
-      </w:r>
-      <w:r>
-        <w:rPr>
-          <w:lang w:val="en-US"/>
-        </w:rPr>
-        <w:lastRenderedPageBreak/>
-        <w:t>created, define a class. Using a defined class, write a program that creates two objects, assign them attribute values, and call the defined methods.</w:t>
+        <w:t>For any object of your choice, create a class diagram. When creating a diagram, take into account the principles of encapsulation. Then, based on the diagram you have created, define a class. Using a defined class, write a program that creates two objects, assign them attribute values, and call the defined methods.</w:t>
       </w:r>
     </w:p>
     <w:sectPr>
@@ -1026,7 +1072,7 @@
 </file>
 
 <file path=word/endnotes.xml><?xml version="1.0" encoding="utf-8"?>
-<w:endnotes xmlns:wpc="http://schemas.microsoft.com/office/word/2010/wordprocessingCanvas" xmlns:cx="http://schemas.microsoft.com/office/drawing/2014/chartex" xmlns:cx1="http://schemas.microsoft.com/office/drawing/2015/9/8/chartex" xmlns:cx2="http://schemas.microsoft.com/office/drawing/2015/10/21/chartex" xmlns:cx3="http://schemas.microsoft.com/office/drawing/2016/5/9/chartex" xmlns:cx4="http://schemas.microsoft.com/office/drawing/2016/5/10/chartex" xmlns:cx5="http://schemas.microsoft.com/office/drawing/2016/5/11/chartex" xmlns:cx6="http://schemas.microsoft.com/office/drawing/2016/5/12/chartex" xmlns:cx7="http://schemas.microsoft.com/office/drawing/2016/5/13/chartex" xmlns:cx8="http://schemas.microsoft.com/office/drawing/2016/5/14/chartex" xmlns:mc="http://schemas.openxmlformats.org/markup-compatibility/2006" xmlns:aink="http://schemas.microsoft.com/office/drawing/2016/ink" xmlns:am3d="http://schemas.microsoft.com/office/drawing/2017/model3d" xmlns:o="urn:schemas-microsoft-com:office:office" xmlns:r="http://schemas.openxmlformats.org/officeDocument/2006/relationships" xmlns:m="http://schemas.openxmlformats.org/officeDocument/2006/math" xmlns:v="urn:schemas-microsoft-com:vml" xmlns:wp14="http://schemas.microsoft.com/office/word/2010/wordprocessingDrawing" xmlns:wp="http://schemas.openxmlformats.org/drawingml/2006/wordprocessingDrawing" xmlns:w10="urn:schemas-microsoft-com:office:word" xmlns:w="http://schemas.openxmlformats.org/wordprocessingml/2006/main" xmlns:w14="http://schemas.microsoft.com/office/word/2010/wordml" xmlns:w15="http://schemas.microsoft.com/office/word/2012/wordml" xmlns:w16cex="http://schemas.microsoft.com/office/word/2018/wordml/cex" xmlns:w16cid="http://schemas.microsoft.com/office/word/2016/wordml/cid" xmlns:w16="http://schemas.microsoft.com/office/word/2018/wordml" xmlns:w16sdtdh="http://schemas.microsoft.com/office/word/2020/wordml/sdtdatahash" xmlns:w16se="http://schemas.microsoft.com/office/word/2015/wordml/symex" xmlns:wpg="http://schemas.microsoft.com/office/word/2010/wordprocessingGroup" xmlns:wpi="http://schemas.microsoft.com/office/word/2010/wordprocessingInk" xmlns:wne="http://schemas.microsoft.com/office/word/2006/wordml" xmlns:wps="http://schemas.microsoft.com/office/word/2010/wordprocessingShape" mc:Ignorable="w14 w15 w16se w16cid w16 w16cex w16sdtdh wp14">
+<w:endnotes xmlns:wpc="http://schemas.microsoft.com/office/word/2010/wordprocessingCanvas" xmlns:cx="http://schemas.microsoft.com/office/drawing/2014/chartex" xmlns:cx1="http://schemas.microsoft.com/office/drawing/2015/9/8/chartex" xmlns:cx2="http://schemas.microsoft.com/office/drawing/2015/10/21/chartex" xmlns:cx3="http://schemas.microsoft.com/office/drawing/2016/5/9/chartex" xmlns:cx4="http://schemas.microsoft.com/office/drawing/2016/5/10/chartex" xmlns:cx5="http://schemas.microsoft.com/office/drawing/2016/5/11/chartex" xmlns:cx6="http://schemas.microsoft.com/office/drawing/2016/5/12/chartex" xmlns:cx7="http://schemas.microsoft.com/office/drawing/2016/5/13/chartex" xmlns:cx8="http://schemas.microsoft.com/office/drawing/2016/5/14/chartex" xmlns:mc="http://schemas.openxmlformats.org/markup-compatibility/2006" xmlns:aink="http://schemas.microsoft.com/office/drawing/2016/ink" xmlns:am3d="http://schemas.microsoft.com/office/drawing/2017/model3d" xmlns:o="urn:schemas-microsoft-com:office:office" xmlns:oel="http://schemas.microsoft.com/office/2019/extlst" xmlns:r="http://schemas.openxmlformats.org/officeDocument/2006/relationships" xmlns:m="http://schemas.openxmlformats.org/officeDocument/2006/math" xmlns:v="urn:schemas-microsoft-com:vml" xmlns:wp14="http://schemas.microsoft.com/office/word/2010/wordprocessingDrawing" xmlns:wp="http://schemas.openxmlformats.org/drawingml/2006/wordprocessingDrawing" xmlns:w10="urn:schemas-microsoft-com:office:word" xmlns:w="http://schemas.openxmlformats.org/wordprocessingml/2006/main" xmlns:w14="http://schemas.microsoft.com/office/word/2010/wordml" xmlns:w15="http://schemas.microsoft.com/office/word/2012/wordml" xmlns:w16cex="http://schemas.microsoft.com/office/word/2018/wordml/cex" xmlns:w16cid="http://schemas.microsoft.com/office/word/2016/wordml/cid" xmlns:w16="http://schemas.microsoft.com/office/word/2018/wordml" xmlns:w16sdtdh="http://schemas.microsoft.com/office/word/2020/wordml/sdtdatahash" xmlns:w16se="http://schemas.microsoft.com/office/word/2015/wordml/symex" xmlns:wpg="http://schemas.microsoft.com/office/word/2010/wordprocessingGroup" xmlns:wpi="http://schemas.microsoft.com/office/word/2010/wordprocessingInk" xmlns:wne="http://schemas.microsoft.com/office/word/2006/wordml" xmlns:wps="http://schemas.microsoft.com/office/word/2010/wordprocessingShape" mc:Ignorable="w14 w15 w16se w16cid w16 w16cex w16sdtdh wp14">
   <w:endnote w:type="separator" w:id="-1">
     <w:p>
       <w:pPr>
@@ -1051,7 +1097,7 @@
 </file>
 
 <file path=word/footer1.xml><?xml version="1.0" encoding="utf-8"?>
-<w:ftr xmlns:wpc="http://schemas.microsoft.com/office/word/2010/wordprocessingCanvas" xmlns:cx="http://schemas.microsoft.com/office/drawing/2014/chartex" xmlns:cx1="http://schemas.microsoft.com/office/drawing/2015/9/8/chartex" xmlns:cx2="http://schemas.microsoft.com/office/drawing/2015/10/21/chartex" xmlns:cx3="http://schemas.microsoft.com/office/drawing/2016/5/9/chartex" xmlns:cx4="http://schemas.microsoft.com/office/drawing/2016/5/10/chartex" xmlns:cx5="http://schemas.microsoft.com/office/drawing/2016/5/11/chartex" xmlns:cx6="http://schemas.microsoft.com/office/drawing/2016/5/12/chartex" xmlns:cx7="http://schemas.microsoft.com/office/drawing/2016/5/13/chartex" xmlns:cx8="http://schemas.microsoft.com/office/drawing/2016/5/14/chartex" xmlns:mc="http://schemas.openxmlformats.org/markup-compatibility/2006" xmlns:aink="http://schemas.microsoft.com/office/drawing/2016/ink" xmlns:am3d="http://schemas.microsoft.com/office/drawing/2017/model3d" xmlns:o="urn:schemas-microsoft-com:office:office" xmlns:r="http://schemas.openxmlformats.org/officeDocument/2006/relationships" xmlns:m="http://schemas.openxmlformats.org/officeDocument/2006/math" xmlns:v="urn:schemas-microsoft-com:vml" xmlns:wp14="http://schemas.microsoft.com/office/word/2010/wordprocessingDrawing" xmlns:wp="http://schemas.openxmlformats.org/drawingml/2006/wordprocessingDrawing" xmlns:w10="urn:schemas-microsoft-com:office:word" xmlns:w="http://schemas.openxmlformats.org/wordprocessingml/2006/main" xmlns:w14="http://schemas.microsoft.com/office/word/2010/wordml" xmlns:w15="http://schemas.microsoft.com/office/word/2012/wordml" xmlns:w16cex="http://schemas.microsoft.com/office/word/2018/wordml/cex" xmlns:w16cid="http://schemas.microsoft.com/office/word/2016/wordml/cid" xmlns:w16="http://schemas.microsoft.com/office/word/2018/wordml" xmlns:w16sdtdh="http://schemas.microsoft.com/office/word/2020/wordml/sdtdatahash" xmlns:w16se="http://schemas.microsoft.com/office/word/2015/wordml/symex" xmlns:wpg="http://schemas.microsoft.com/office/word/2010/wordprocessingGroup" xmlns:wpi="http://schemas.microsoft.com/office/word/2010/wordprocessingInk" xmlns:wne="http://schemas.microsoft.com/office/word/2006/wordml" xmlns:wps="http://schemas.microsoft.com/office/word/2010/wordprocessingShape" mc:Ignorable="w14 w15 w16se w16cid w16 w16cex w16sdtdh wp14">
+<w:ftr xmlns:wpc="http://schemas.microsoft.com/office/word/2010/wordprocessingCanvas" xmlns:cx="http://schemas.microsoft.com/office/drawing/2014/chartex" xmlns:cx1="http://schemas.microsoft.com/office/drawing/2015/9/8/chartex" xmlns:cx2="http://schemas.microsoft.com/office/drawing/2015/10/21/chartex" xmlns:cx3="http://schemas.microsoft.com/office/drawing/2016/5/9/chartex" xmlns:cx4="http://schemas.microsoft.com/office/drawing/2016/5/10/chartex" xmlns:cx5="http://schemas.microsoft.com/office/drawing/2016/5/11/chartex" xmlns:cx6="http://schemas.microsoft.com/office/drawing/2016/5/12/chartex" xmlns:cx7="http://schemas.microsoft.com/office/drawing/2016/5/13/chartex" xmlns:cx8="http://schemas.microsoft.com/office/drawing/2016/5/14/chartex" xmlns:mc="http://schemas.openxmlformats.org/markup-compatibility/2006" xmlns:aink="http://schemas.microsoft.com/office/drawing/2016/ink" xmlns:am3d="http://schemas.microsoft.com/office/drawing/2017/model3d" xmlns:o="urn:schemas-microsoft-com:office:office" xmlns:oel="http://schemas.microsoft.com/office/2019/extlst" xmlns:r="http://schemas.openxmlformats.org/officeDocument/2006/relationships" xmlns:m="http://schemas.openxmlformats.org/officeDocument/2006/math" xmlns:v="urn:schemas-microsoft-com:vml" xmlns:wp14="http://schemas.microsoft.com/office/word/2010/wordprocessingDrawing" xmlns:wp="http://schemas.openxmlformats.org/drawingml/2006/wordprocessingDrawing" xmlns:w10="urn:schemas-microsoft-com:office:word" xmlns:w="http://schemas.openxmlformats.org/wordprocessingml/2006/main" xmlns:w14="http://schemas.microsoft.com/office/word/2010/wordml" xmlns:w15="http://schemas.microsoft.com/office/word/2012/wordml" xmlns:w16cex="http://schemas.microsoft.com/office/word/2018/wordml/cex" xmlns:w16cid="http://schemas.microsoft.com/office/word/2016/wordml/cid" xmlns:w16="http://schemas.microsoft.com/office/word/2018/wordml" xmlns:w16sdtdh="http://schemas.microsoft.com/office/word/2020/wordml/sdtdatahash" xmlns:w16se="http://schemas.microsoft.com/office/word/2015/wordml/symex" xmlns:wpg="http://schemas.microsoft.com/office/word/2010/wordprocessingGroup" xmlns:wpi="http://schemas.microsoft.com/office/word/2010/wordprocessingInk" xmlns:wne="http://schemas.microsoft.com/office/word/2006/wordml" xmlns:wps="http://schemas.microsoft.com/office/word/2010/wordprocessingShape" mc:Ignorable="w14 w15 w16se w16cid w16 w16cex w16sdtdh wp14">
   <w:sdt>
     <w:sdtPr>
       <w:id w:val="1517344788"/>
@@ -1104,7 +1150,7 @@
 </file>
 
 <file path=word/footnotes.xml><?xml version="1.0" encoding="utf-8"?>
-<w:footnotes xmlns:wpc="http://schemas.microsoft.com/office/word/2010/wordprocessingCanvas" xmlns:cx="http://schemas.microsoft.com/office/drawing/2014/chartex" xmlns:cx1="http://schemas.microsoft.com/office/drawing/2015/9/8/chartex" xmlns:cx2="http://schemas.microsoft.com/office/drawing/2015/10/21/chartex" xmlns:cx3="http://schemas.microsoft.com/office/drawing/2016/5/9/chartex" xmlns:cx4="http://schemas.microsoft.com/office/drawing/2016/5/10/chartex" xmlns:cx5="http://schemas.microsoft.com/office/drawing/2016/5/11/chartex" xmlns:cx6="http://schemas.microsoft.com/office/drawing/2016/5/12/chartex" xmlns:cx7="http://schemas.microsoft.com/office/drawing/2016/5/13/chartex" xmlns:cx8="http://schemas.microsoft.com/office/drawing/2016/5/14/chartex" xmlns:mc="http://schemas.openxmlformats.org/markup-compatibility/2006" xmlns:aink="http://schemas.microsoft.com/office/drawing/2016/ink" xmlns:am3d="http://schemas.microsoft.com/office/drawing/2017/model3d" xmlns:o="urn:schemas-microsoft-com:office:office" xmlns:r="http://schemas.openxmlformats.org/officeDocument/2006/relationships" xmlns:m="http://schemas.openxmlformats.org/officeDocument/2006/math" xmlns:v="urn:schemas-microsoft-com:vml" xmlns:wp14="http://schemas.microsoft.com/office/word/2010/wordprocessingDrawing" xmlns:wp="http://schemas.openxmlformats.org/drawingml/2006/wordprocessingDrawing" xmlns:w10="urn:schemas-microsoft-com:office:word" xmlns:w="http://schemas.openxmlformats.org/wordprocessingml/2006/main" xmlns:w14="http://schemas.microsoft.com/office/word/2010/wordml" xmlns:w15="http://schemas.microsoft.com/office/word/2012/wordml" xmlns:w16cex="http://schemas.microsoft.com/office/word/2018/wordml/cex" xmlns:w16cid="http://schemas.microsoft.com/office/word/2016/wordml/cid" xmlns:w16="http://schemas.microsoft.com/office/word/2018/wordml" xmlns:w16sdtdh="http://schemas.microsoft.com/office/word/2020/wordml/sdtdatahash" xmlns:w16se="http://schemas.microsoft.com/office/word/2015/wordml/symex" xmlns:wpg="http://schemas.microsoft.com/office/word/2010/wordprocessingGroup" xmlns:wpi="http://schemas.microsoft.com/office/word/2010/wordprocessingInk" xmlns:wne="http://schemas.microsoft.com/office/word/2006/wordml" xmlns:wps="http://schemas.microsoft.com/office/word/2010/wordprocessingShape" mc:Ignorable="w14 w15 w16se w16cid w16 w16cex w16sdtdh wp14">
+<w:footnotes xmlns:wpc="http://schemas.microsoft.com/office/word/2010/wordprocessingCanvas" xmlns:cx="http://schemas.microsoft.com/office/drawing/2014/chartex" xmlns:cx1="http://schemas.microsoft.com/office/drawing/2015/9/8/chartex" xmlns:cx2="http://schemas.microsoft.com/office/drawing/2015/10/21/chartex" xmlns:cx3="http://schemas.microsoft.com/office/drawing/2016/5/9/chartex" xmlns:cx4="http://schemas.microsoft.com/office/drawing/2016/5/10/chartex" xmlns:cx5="http://schemas.microsoft.com/office/drawing/2016/5/11/chartex" xmlns:cx6="http://schemas.microsoft.com/office/drawing/2016/5/12/chartex" xmlns:cx7="http://schemas.microsoft.com/office/drawing/2016/5/13/chartex" xmlns:cx8="http://schemas.microsoft.com/office/drawing/2016/5/14/chartex" xmlns:mc="http://schemas.openxmlformats.org/markup-compatibility/2006" xmlns:aink="http://schemas.microsoft.com/office/drawing/2016/ink" xmlns:am3d="http://schemas.microsoft.com/office/drawing/2017/model3d" xmlns:o="urn:schemas-microsoft-com:office:office" xmlns:oel="http://schemas.microsoft.com/office/2019/extlst" xmlns:r="http://schemas.openxmlformats.org/officeDocument/2006/relationships" xmlns:m="http://schemas.openxmlformats.org/officeDocument/2006/math" xmlns:v="urn:schemas-microsoft-com:vml" xmlns:wp14="http://schemas.microsoft.com/office/word/2010/wordprocessingDrawing" xmlns:wp="http://schemas.openxmlformats.org/drawingml/2006/wordprocessingDrawing" xmlns:w10="urn:schemas-microsoft-com:office:word" xmlns:w="http://schemas.openxmlformats.org/wordprocessingml/2006/main" xmlns:w14="http://schemas.microsoft.com/office/word/2010/wordml" xmlns:w15="http://schemas.microsoft.com/office/word/2012/wordml" xmlns:w16cex="http://schemas.microsoft.com/office/word/2018/wordml/cex" xmlns:w16cid="http://schemas.microsoft.com/office/word/2016/wordml/cid" xmlns:w16="http://schemas.microsoft.com/office/word/2018/wordml" xmlns:w16sdtdh="http://schemas.microsoft.com/office/word/2020/wordml/sdtdatahash" xmlns:w16se="http://schemas.microsoft.com/office/word/2015/wordml/symex" xmlns:wpg="http://schemas.microsoft.com/office/word/2010/wordprocessingGroup" xmlns:wpi="http://schemas.microsoft.com/office/word/2010/wordprocessingInk" xmlns:wne="http://schemas.microsoft.com/office/word/2006/wordml" xmlns:wps="http://schemas.microsoft.com/office/word/2010/wordprocessingShape" mc:Ignorable="w14 w15 w16se w16cid w16 w16cex w16sdtdh wp14">
   <w:footnote w:type="separator" w:id="-1">
     <w:p>
       <w:pPr>
@@ -1129,7 +1175,7 @@
 </file>
 
 <file path=word/numbering.xml><?xml version="1.0" encoding="utf-8"?>
-<w:numbering xmlns:wpc="http://schemas.microsoft.com/office/word/2010/wordprocessingCanvas" xmlns:cx="http://schemas.microsoft.com/office/drawing/2014/chartex" xmlns:cx1="http://schemas.microsoft.com/office/drawing/2015/9/8/chartex" xmlns:cx2="http://schemas.microsoft.com/office/drawing/2015/10/21/chartex" xmlns:cx3="http://schemas.microsoft.com/office/drawing/2016/5/9/chartex" xmlns:cx4="http://schemas.microsoft.com/office/drawing/2016/5/10/chartex" xmlns:cx5="http://schemas.microsoft.com/office/drawing/2016/5/11/chartex" xmlns:cx6="http://schemas.microsoft.com/office/drawing/2016/5/12/chartex" xmlns:cx7="http://schemas.microsoft.com/office/drawing/2016/5/13/chartex" xmlns:cx8="http://schemas.microsoft.com/office/drawing/2016/5/14/chartex" xmlns:mc="http://schemas.openxmlformats.org/markup-compatibility/2006" xmlns:aink="http://schemas.microsoft.com/office/drawing/2016/ink" xmlns:am3d="http://schemas.microsoft.com/office/drawing/2017/model3d" xmlns:o="urn:schemas-microsoft-com:office:office" xmlns:r="http://schemas.openxmlformats.org/officeDocument/2006/relationships" xmlns:m="http://schemas.openxmlformats.org/officeDocument/2006/math" xmlns:v="urn:schemas-microsoft-com:vml" xmlns:wp14="http://schemas.microsoft.com/office/word/2010/wordprocessingDrawing" xmlns:wp="http://schemas.openxmlformats.org/drawingml/2006/wordprocessingDrawing" xmlns:w10="urn:schemas-microsoft-com:office:word" xmlns:w="http://schemas.openxmlformats.org/wordprocessingml/2006/main" xmlns:w14="http://schemas.microsoft.com/office/word/2010/wordml" xmlns:w15="http://schemas.microsoft.com/office/word/2012/wordml" xmlns:w16cex="http://schemas.microsoft.com/office/word/2018/wordml/cex" xmlns:w16cid="http://schemas.microsoft.com/office/word/2016/wordml/cid" xmlns:w16="http://schemas.microsoft.com/office/word/2018/wordml" xmlns:w16sdtdh="http://schemas.microsoft.com/office/word/2020/wordml/sdtdatahash" xmlns:w16se="http://schemas.microsoft.com/office/word/2015/wordml/symex" xmlns:wpg="http://schemas.microsoft.com/office/word/2010/wordprocessingGroup" xmlns:wpi="http://schemas.microsoft.com/office/word/2010/wordprocessingInk" xmlns:wne="http://schemas.microsoft.com/office/word/2006/wordml" xmlns:wps="http://schemas.microsoft.com/office/word/2010/wordprocessingShape" mc:Ignorable="w14 w15 w16se w16cid w16 w16cex w16sdtdh wp14">
+<w:numbering xmlns:wpc="http://schemas.microsoft.com/office/word/2010/wordprocessingCanvas" xmlns:cx="http://schemas.microsoft.com/office/drawing/2014/chartex" xmlns:cx1="http://schemas.microsoft.com/office/drawing/2015/9/8/chartex" xmlns:cx2="http://schemas.microsoft.com/office/drawing/2015/10/21/chartex" xmlns:cx3="http://schemas.microsoft.com/office/drawing/2016/5/9/chartex" xmlns:cx4="http://schemas.microsoft.com/office/drawing/2016/5/10/chartex" xmlns:cx5="http://schemas.microsoft.com/office/drawing/2016/5/11/chartex" xmlns:cx6="http://schemas.microsoft.com/office/drawing/2016/5/12/chartex" xmlns:cx7="http://schemas.microsoft.com/office/drawing/2016/5/13/chartex" xmlns:cx8="http://schemas.microsoft.com/office/drawing/2016/5/14/chartex" xmlns:mc="http://schemas.openxmlformats.org/markup-compatibility/2006" xmlns:aink="http://schemas.microsoft.com/office/drawing/2016/ink" xmlns:am3d="http://schemas.microsoft.com/office/drawing/2017/model3d" xmlns:o="urn:schemas-microsoft-com:office:office" xmlns:oel="http://schemas.microsoft.com/office/2019/extlst" xmlns:r="http://schemas.openxmlformats.org/officeDocument/2006/relationships" xmlns:m="http://schemas.openxmlformats.org/officeDocument/2006/math" xmlns:v="urn:schemas-microsoft-com:vml" xmlns:wp14="http://schemas.microsoft.com/office/word/2010/wordprocessingDrawing" xmlns:wp="http://schemas.openxmlformats.org/drawingml/2006/wordprocessingDrawing" xmlns:w10="urn:schemas-microsoft-com:office:word" xmlns:w="http://schemas.openxmlformats.org/wordprocessingml/2006/main" xmlns:w14="http://schemas.microsoft.com/office/word/2010/wordml" xmlns:w15="http://schemas.microsoft.com/office/word/2012/wordml" xmlns:w16cex="http://schemas.microsoft.com/office/word/2018/wordml/cex" xmlns:w16cid="http://schemas.microsoft.com/office/word/2016/wordml/cid" xmlns:w16="http://schemas.microsoft.com/office/word/2018/wordml" xmlns:w16sdtdh="http://schemas.microsoft.com/office/word/2020/wordml/sdtdatahash" xmlns:w16se="http://schemas.microsoft.com/office/word/2015/wordml/symex" xmlns:wpg="http://schemas.microsoft.com/office/word/2010/wordprocessingGroup" xmlns:wpi="http://schemas.microsoft.com/office/word/2010/wordprocessingInk" xmlns:wne="http://schemas.microsoft.com/office/word/2006/wordml" xmlns:wps="http://schemas.microsoft.com/office/word/2010/wordprocessingShape" mc:Ignorable="w14 w15 w16se w16cid w16 w16cex w16sdtdh wp14">
   <w:abstractNum w:abstractNumId="0" w15:restartNumberingAfterBreak="0">
     <w:nsid w:val="49B73AAA"/>
     <w:multiLevelType w:val="hybridMultilevel"/>
@@ -1336,13 +1382,13 @@
       </w:rPr>
     </w:lvl>
   </w:abstractNum>
-  <w:num w:numId="1">
+  <w:num w:numId="1" w16cid:durableId="1138184532">
     <w:abstractNumId w:val="0"/>
   </w:num>
-  <w:num w:numId="2">
+  <w:num w:numId="2" w16cid:durableId="1464157436">
     <w:abstractNumId w:val="1"/>
   </w:num>
-  <w:num w:numId="3">
+  <w:num w:numId="3" w16cid:durableId="893736898">
     <w:abstractNumId w:val="1"/>
     <w:lvlOverride w:ilvl="0">
       <w:startOverride w:val="1"/>
@@ -1372,7 +1418,7 @@
       <w:startOverride w:val="1"/>
     </w:lvlOverride>
   </w:num>
-  <w:num w:numId="4">
+  <w:num w:numId="4" w16cid:durableId="2095978994">
     <w:abstractNumId w:val="1"/>
     <w:lvlOverride w:ilvl="0">
       <w:startOverride w:val="1"/>
@@ -1402,7 +1448,7 @@
       <w:startOverride w:val="1"/>
     </w:lvlOverride>
   </w:num>
-  <w:num w:numId="5">
+  <w:num w:numId="5" w16cid:durableId="315766041">
     <w:abstractNumId w:val="1"/>
     <w:lvlOverride w:ilvl="0">
       <w:startOverride w:val="1"/>
@@ -1843,10 +1889,11 @@
     <w:link w:val="Nagwek1Znak"/>
     <w:uiPriority w:val="9"/>
     <w:qFormat/>
-    <w:rsid w:val="00D3342D"/>
+    <w:rsid w:val="004756EB"/>
     <w:pPr>
       <w:keepNext/>
       <w:keepLines/>
+      <w:pageBreakBefore/>
       <w:spacing w:before="720" w:after="0"/>
       <w:outlineLvl w:val="0"/>
     </w:pPr>
@@ -1854,7 +1901,7 @@
       <w:rFonts w:asciiTheme="majorHAnsi" w:eastAsiaTheme="majorEastAsia" w:hAnsiTheme="majorHAnsi" w:cstheme="majorBidi"/>
       <w:b/>
       <w:caps/>
-      <w:sz w:val="32"/>
+      <w:sz w:val="56"/>
       <w:szCs w:val="32"/>
     </w:rPr>
   </w:style>
@@ -1935,12 +1982,12 @@
     <w:basedOn w:val="Domylnaczcionkaakapitu"/>
     <w:link w:val="Nagwek1"/>
     <w:uiPriority w:val="9"/>
-    <w:rsid w:val="00D3342D"/>
+    <w:rsid w:val="004756EB"/>
     <w:rPr>
       <w:rFonts w:asciiTheme="majorHAnsi" w:eastAsiaTheme="majorEastAsia" w:hAnsiTheme="majorHAnsi" w:cstheme="majorBidi"/>
       <w:b/>
       <w:caps/>
-      <w:sz w:val="32"/>
+      <w:sz w:val="56"/>
       <w:szCs w:val="32"/>
     </w:rPr>
   </w:style>
@@ -1964,7 +2011,7 @@
     <w:link w:val="TytuZnak"/>
     <w:uiPriority w:val="10"/>
     <w:qFormat/>
-    <w:rsid w:val="00F15CCE"/>
+    <w:rsid w:val="00B8478E"/>
     <w:pPr>
       <w:pBdr>
         <w:bottom w:val="thinThickSmallGap" w:sz="24" w:space="1" w:color="auto"/>
@@ -1978,7 +2025,7 @@
       <w:smallCaps/>
       <w:spacing w:val="-10"/>
       <w:kern w:val="28"/>
-      <w:sz w:val="56"/>
+      <w:sz w:val="144"/>
       <w:szCs w:val="56"/>
     </w:rPr>
   </w:style>
@@ -1987,14 +2034,14 @@
     <w:basedOn w:val="Domylnaczcionkaakapitu"/>
     <w:link w:val="Tytu"/>
     <w:uiPriority w:val="10"/>
-    <w:rsid w:val="00F15CCE"/>
+    <w:rsid w:val="00B8478E"/>
     <w:rPr>
       <w:rFonts w:asciiTheme="majorHAnsi" w:eastAsiaTheme="majorEastAsia" w:hAnsiTheme="majorHAnsi" w:cstheme="majorBidi"/>
       <w:b/>
       <w:smallCaps/>
       <w:spacing w:val="-10"/>
       <w:kern w:val="28"/>
-      <w:sz w:val="56"/>
+      <w:sz w:val="144"/>
       <w:szCs w:val="56"/>
     </w:rPr>
   </w:style>

</xml_diff>